<commit_message>
Mengedit document use case tugas
</commit_message>
<xml_diff>
--- a/Use_case_tugas.docx
+++ b/Use_case_tugas.docx
@@ -420,8 +420,6 @@
           </wp:inline>
         </w:drawing>
       </w:r>
-      <w:bookmarkStart w:id="0" w:name="_GoBack"/>
-      <w:bookmarkEnd w:id="0"/>
     </w:p>
     <w:p>
       <w:pPr>
@@ -602,50 +600,15 @@
     </w:p>
     <w:p>
       <w:pPr>
-        <w:pStyle w:val="ListParagraph"/>
-        <w:numPr>
-          <w:ilvl w:val="0"/>
-          <w:numId w:val="1"/>
-        </w:numPr>
-        <w:rPr>
-          <w:rFonts w:ascii="Times New Roman" w:hAnsi="Times New Roman" w:cs="Times New Roman"/>
-          <w:b/>
-          <w:sz w:val="24"/>
-          <w:szCs w:val="24"/>
-        </w:rPr>
-      </w:pPr>
-      <w:proofErr w:type="spellStart"/>
-      <w:r>
-        <w:rPr>
-          <w:rFonts w:ascii="Times New Roman" w:hAnsi="Times New Roman" w:cs="Times New Roman"/>
-          <w:b/>
-          <w:sz w:val="24"/>
-          <w:szCs w:val="24"/>
-        </w:rPr>
-        <w:t>Sequensial</w:t>
-      </w:r>
-      <w:proofErr w:type="spellEnd"/>
-      <w:r>
-        <w:rPr>
-          <w:rFonts w:ascii="Times New Roman" w:hAnsi="Times New Roman" w:cs="Times New Roman"/>
-          <w:b/>
-          <w:sz w:val="24"/>
-          <w:szCs w:val="24"/>
-        </w:rPr>
-        <w:t xml:space="preserve"> Diagram</w:t>
-      </w:r>
-    </w:p>
-    <w:p>
-      <w:pPr>
-        <w:pStyle w:val="ListParagraph"/>
-        <w:ind w:left="630"/>
-        <w:rPr>
-          <w:rFonts w:ascii="Times New Roman" w:hAnsi="Times New Roman" w:cs="Times New Roman"/>
-          <w:b/>
-          <w:sz w:val="24"/>
-          <w:szCs w:val="24"/>
-        </w:rPr>
-      </w:pPr>
+        <w:rPr>
+          <w:rFonts w:ascii="Times New Roman" w:hAnsi="Times New Roman" w:cs="Times New Roman"/>
+          <w:b/>
+          <w:sz w:val="24"/>
+          <w:szCs w:val="24"/>
+        </w:rPr>
+      </w:pPr>
+      <w:bookmarkStart w:id="0" w:name="_GoBack"/>
+      <w:bookmarkEnd w:id="0"/>
     </w:p>
     <w:sectPr>
       <w:pgSz w:w="12240" w:h="15840"/>

</xml_diff>